<commit_message>
Attempting to integrate Word
</commit_message>
<xml_diff>
--- a/manuscript/Methods.docx
+++ b/manuscript/Methods.docx
@@ -190,6 +190,18 @@
         </w:numPr>
       </w:pPr>
       <w:r>
+        <w:t>Mycorrhizal colonisation data</w:t>
+      </w:r>
+    </w:p>
+    <w:p>
+      <w:pPr>
+        <w:pStyle w:val="ListParagraph"/>
+        <w:numPr>
+          <w:ilvl w:val="2"/>
+          <w:numId w:val="1"/>
+        </w:numPr>
+      </w:pPr>
+      <w:r>
         <w:t>From Cedar Creek Ecosystem Science Reserve</w:t>
       </w:r>
     </w:p>
@@ -197,7 +209,7 @@
       <w:pPr>
         <w:pStyle w:val="ListParagraph"/>
         <w:numPr>
-          <w:ilvl w:val="1"/>
+          <w:ilvl w:val="2"/>
           <w:numId w:val="1"/>
         </w:numPr>
       </w:pPr>
@@ -215,7 +227,7 @@
       <w:pPr>
         <w:pStyle w:val="ListParagraph"/>
         <w:numPr>
-          <w:ilvl w:val="1"/>
+          <w:ilvl w:val="2"/>
           <w:numId w:val="1"/>
         </w:numPr>
       </w:pPr>
@@ -227,6 +239,18 @@
       <w:pPr>
         <w:pStyle w:val="ListParagraph"/>
         <w:numPr>
+          <w:ilvl w:val="1"/>
+          <w:numId w:val="1"/>
+        </w:numPr>
+      </w:pPr>
+      <w:r>
+        <w:t xml:space="preserve">To obtain a greater species coverage than the small number of samples we were able to obtain from mycorrhizal staining, we </w:t>
+      </w:r>
+    </w:p>
+    <w:p>
+      <w:pPr>
+        <w:pStyle w:val="ListParagraph"/>
+        <w:numPr>
           <w:ilvl w:val="0"/>
           <w:numId w:val="1"/>
         </w:numPr>
@@ -427,6 +451,7 @@
         </w:numPr>
       </w:pPr>
       <w:r>
+        <w:lastRenderedPageBreak/>
         <w:t>If staining/clearing unsuccessful, recorded why and moved on</w:t>
       </w:r>
     </w:p>
@@ -451,7 +476,6 @@
         </w:numPr>
       </w:pPr>
       <w:r>
-        <w:lastRenderedPageBreak/>
         <w:t>Ten measurements per root section, 10 root sections per sample</w:t>
       </w:r>
     </w:p>
@@ -659,7 +683,7 @@
         <w:rFonts w:ascii="Courier New" w:hAnsi="Courier New" w:cs="Courier New" w:hint="default"/>
       </w:rPr>
     </w:lvl>
-    <w:lvl w:ilvl="2" w:tplc="08090005" w:tentative="1">
+    <w:lvl w:ilvl="2" w:tplc="08090005">
       <w:start w:val="1"/>
       <w:numFmt w:val="bullet"/>
       <w:lvlText w:val=""/>

</xml_diff>

<commit_message>
First draft of report, redid root data, improved figures
</commit_message>
<xml_diff>
--- a/manuscript/Methods.docx
+++ b/manuscript/Methods.docx
@@ -827,69 +827,14 @@
           <w:szCs w:val="22"/>
         </w:rPr>
       </w:pPr>
-      <w:r>
-        <w:rPr>
-          <w:noProof/>
-          <w:sz w:val="22"/>
-          <w:szCs w:val="22"/>
-        </w:rPr>
+    </w:p>
+    <w:p/>
+    <w:p>
+      <w:pPr>
+        <w:pStyle w:val="Heading2"/>
+      </w:pPr>
+      <w:r>
         <w:lastRenderedPageBreak/>
-        <w:drawing>
-          <wp:inline distT="0" distB="0" distL="0" distR="0" wp14:anchorId="7E93B763" wp14:editId="4F213087">
-            <wp:extent cx="5731510" cy="4097020"/>
-            <wp:effectExtent l="0" t="0" r="0" b="5080"/>
-            <wp:docPr id="1" name="Picture 1" descr="Chart, funnel chart&#10;&#10;Description automatically generated"/>
-            <wp:cNvGraphicFramePr>
-              <a:graphicFrameLocks xmlns:a="http://schemas.openxmlformats.org/drawingml/2006/main" noChangeAspect="1"/>
-            </wp:cNvGraphicFramePr>
-            <a:graphic xmlns:a="http://schemas.openxmlformats.org/drawingml/2006/main">
-              <a:graphicData uri="http://schemas.openxmlformats.org/drawingml/2006/picture">
-                <pic:pic xmlns:pic="http://schemas.openxmlformats.org/drawingml/2006/picture">
-                  <pic:nvPicPr>
-                    <pic:cNvPr id="1" name="Picture 1" descr="Chart, funnel chart&#10;&#10;Description automatically generated"/>
-                    <pic:cNvPicPr>
-                      <a:picLocks noChangeAspect="1" noChangeArrowheads="1"/>
-                    </pic:cNvPicPr>
-                  </pic:nvPicPr>
-                  <pic:blipFill>
-                    <a:blip r:embed="rId5">
-                      <a:extLst>
-                        <a:ext uri="{28A0092B-C50C-407E-A947-70E740481C1C}">
-                          <a14:useLocalDpi xmlns:a14="http://schemas.microsoft.com/office/drawing/2010/main" val="0"/>
-                        </a:ext>
-                      </a:extLst>
-                    </a:blip>
-                    <a:srcRect/>
-                    <a:stretch>
-                      <a:fillRect/>
-                    </a:stretch>
-                  </pic:blipFill>
-                  <pic:spPr bwMode="auto">
-                    <a:xfrm>
-                      <a:off x="0" y="0"/>
-                      <a:ext cx="5731510" cy="4097020"/>
-                    </a:xfrm>
-                    <a:prstGeom prst="rect">
-                      <a:avLst/>
-                    </a:prstGeom>
-                    <a:noFill/>
-                    <a:ln>
-                      <a:noFill/>
-                    </a:ln>
-                  </pic:spPr>
-                </pic:pic>
-              </a:graphicData>
-            </a:graphic>
-          </wp:inline>
-        </w:drawing>
-      </w:r>
-    </w:p>
-    <w:p/>
-    <w:p>
-      <w:pPr>
-        <w:pStyle w:val="Heading2"/>
-      </w:pPr>
-      <w:r>
         <w:t>Root</w:t>
       </w:r>
       <w:r>

</xml_diff>